<commit_message>
Adicionando logica v1 do carrosel + imagens v1
</commit_message>
<xml_diff>
--- a/documentacao/documentacao.docx
+++ b/documentacao/documentacao.docx
@@ -1358,6 +1358,24 @@
     </w:p>
     <w:p>
       <w:pPr>
+        <w:jc w:val="both"/>
+        <w:rPr>
+          <w:sz w:val="24"/>
+          <w:szCs w:val="24"/>
+        </w:rPr>
+      </w:pPr>
+    </w:p>
+    <w:p>
+      <w:pPr>
+        <w:jc w:val="both"/>
+        <w:rPr>
+          <w:sz w:val="24"/>
+          <w:szCs w:val="24"/>
+        </w:rPr>
+      </w:pPr>
+    </w:p>
+    <w:p>
+      <w:pPr>
         <w:pStyle w:val="Ttulo3"/>
         <w:numPr>
           <w:ilvl w:val="2"/>
@@ -1367,6 +1385,7 @@
       </w:pPr>
       <w:bookmarkStart w:id="1" w:name="_Toc184305662"/>
       <w:r>
+        <w:lastRenderedPageBreak/>
         <w:t>Classes</w:t>
       </w:r>
       <w:bookmarkEnd w:id="1"/>
@@ -1389,7 +1408,6 @@
           <w:sz w:val="24"/>
           <w:szCs w:val="24"/>
         </w:rPr>
-        <w:lastRenderedPageBreak/>
         <w:t>Todas essas atividades estão sintetizadas no programa das classes regulares e Classes Avançadas, pois dentre os requisitos propostos em cada uma delas há o desenvolvimento de atividades espirituais, sociais, comunitárias, aprendizado de Especialidades, organização e liderança, estudo da natureza, arte de acampar, dentre outras.</w:t>
       </w:r>
     </w:p>
@@ -1539,6 +1557,33 @@
         </w:rPr>
         <w:t>As Especialidades são um conjunto de cursos rápidos de caráter exploratório e inicial sobre um assunto. O objetivo das Especialidades é oferecer ao Desbravador uma sondagem de suas aptidões naturais e de dons espirituais. Com esse objetivo, uma Especialidade introduz o juvenil no universo daquele assunto específico com requisitos práticos e teóricos, intelectuais, físicos e espirituais. Quando um Desbravador recebe uma Especialidade, não é um especialista ou profissional habilitado no pleno gozo de sua profissão. Ele é um juvenil que conheceu algo maravilhoso do universo natural, humano ou espiritual criado por um Deus de amor.</w:t>
       </w:r>
+    </w:p>
+    <w:p>
+      <w:pPr>
+        <w:jc w:val="both"/>
+        <w:rPr>
+          <w:sz w:val="24"/>
+          <w:szCs w:val="24"/>
+        </w:rPr>
+      </w:pPr>
+    </w:p>
+    <w:p>
+      <w:pPr>
+        <w:jc w:val="both"/>
+        <w:rPr>
+          <w:sz w:val="24"/>
+          <w:szCs w:val="24"/>
+        </w:rPr>
+      </w:pPr>
+    </w:p>
+    <w:p>
+      <w:pPr>
+        <w:jc w:val="both"/>
+        <w:rPr>
+          <w:sz w:val="24"/>
+          <w:szCs w:val="24"/>
+        </w:rPr>
+      </w:pPr>
     </w:p>
     <w:p>
       <w:pPr>
@@ -1559,6 +1604,7 @@
         <w:jc w:val="both"/>
       </w:pPr>
       <w:r>
+        <w:lastRenderedPageBreak/>
         <w:t>Cantinho da Unidade</w:t>
       </w:r>
     </w:p>
@@ -1580,15 +1626,7 @@
           <w:sz w:val="24"/>
           <w:szCs w:val="24"/>
         </w:rPr>
-        <w:t xml:space="preserve">O Cantinho da Unidade é o momento mais especial da relação entre o Conselheiro e os Desbravadores, sendo o ponto chave para o funcionamento do sistema de Unidades. É o momento da reunião em que se consegue com mais êxito impressionar os garotos nos caminhos de Deus. Dessa forma, o Conselheiro deve </w:t>
-      </w:r>
-      <w:r>
-        <w:rPr>
-          <w:sz w:val="24"/>
-          <w:szCs w:val="24"/>
-        </w:rPr>
-        <w:lastRenderedPageBreak/>
-        <w:t>usar a sua criatividade para tornar esse momento o mais atrativo possível, para que esse processo ocorra de maneira natural e agradável.</w:t>
+        <w:t>O Cantinho da Unidade é o momento mais especial da relação entre o Conselheiro e os Desbravadores, sendo o ponto chave para o funcionamento do sistema de Unidades. É o momento da reunião em que se consegue com mais êxito impressionar os garotos nos caminhos de Deus. Dessa forma, o Conselheiro deve usar a sua criatividade para tornar esse momento o mais atrativo possível, para que esse processo ocorra de maneira natural e agradável.</w:t>
       </w:r>
     </w:p>
     <w:p>
@@ -1738,6 +1776,7 @@
           <w:sz w:val="24"/>
           <w:szCs w:val="24"/>
         </w:rPr>
+        <w:lastRenderedPageBreak/>
         <w:t xml:space="preserve">Civismo, ideais, hino dos Desbravadores, boas-vindas; </w:t>
       </w:r>
     </w:p>
@@ -1864,7 +1903,6 @@
           <w:sz w:val="24"/>
           <w:szCs w:val="24"/>
         </w:rPr>
-        <w:lastRenderedPageBreak/>
         <w:t xml:space="preserve">Recreação; </w:t>
       </w:r>
     </w:p>
@@ -1987,9 +2025,33 @@
     </w:p>
     <w:p>
       <w:pPr>
+        <w:jc w:val="both"/>
+        <w:rPr>
+          <w:sz w:val="24"/>
+          <w:szCs w:val="24"/>
+        </w:rPr>
+      </w:pPr>
+    </w:p>
+    <w:p>
+      <w:pPr>
+        <w:jc w:val="both"/>
+        <w:rPr>
+          <w:sz w:val="24"/>
+          <w:szCs w:val="24"/>
+        </w:rPr>
+      </w:pPr>
+    </w:p>
+    <w:p>
+      <w:pPr>
         <w:pStyle w:val="Ttulo1"/>
         <w:jc w:val="both"/>
       </w:pPr>
+    </w:p>
+    <w:p>
+      <w:pPr>
+        <w:pStyle w:val="Ttulo1"/>
+        <w:jc w:val="both"/>
+      </w:pPr>
       <w:r>
         <w:t>ODS - ONU</w:t>
       </w:r>
@@ -2002,15 +2064,6 @@
           <w:szCs w:val="24"/>
         </w:rPr>
       </w:pPr>
-    </w:p>
-    <w:p>
-      <w:pPr>
-        <w:jc w:val="both"/>
-        <w:rPr>
-          <w:sz w:val="24"/>
-          <w:szCs w:val="24"/>
-        </w:rPr>
-      </w:pPr>
       <w:r>
         <w:rPr>
           <w:noProof/>
@@ -2018,15 +2071,15 @@
           <w:szCs w:val="24"/>
         </w:rPr>
         <w:drawing>
-          <wp:anchor distT="0" distB="0" distL="114300" distR="114300" simplePos="0" relativeHeight="251659264" behindDoc="0" locked="0" layoutInCell="1" allowOverlap="1" wp14:anchorId="57E5D192" wp14:editId="13B2B3EC">
+          <wp:anchor distT="0" distB="0" distL="114300" distR="114300" simplePos="0" relativeHeight="251659264" behindDoc="0" locked="0" layoutInCell="1" allowOverlap="1" wp14:anchorId="57E5D192" wp14:editId="71170A94">
             <wp:simplePos x="0" y="0"/>
             <wp:positionH relativeFrom="margin">
-              <wp:posOffset>233045</wp:posOffset>
+              <wp:align>left</wp:align>
             </wp:positionH>
             <wp:positionV relativeFrom="margin">
-              <wp:posOffset>6837045</wp:posOffset>
+              <wp:posOffset>954405</wp:posOffset>
             </wp:positionV>
-            <wp:extent cx="4692891" cy="2648086"/>
+            <wp:extent cx="4692650" cy="2647950"/>
             <wp:effectExtent l="0" t="0" r="0" b="0"/>
             <wp:wrapSquare wrapText="bothSides"/>
             <wp:docPr id="795864742" name="Imagem 1"/>
@@ -2055,7 +2108,7 @@
                   <pic:spPr>
                     <a:xfrm>
                       <a:off x="0" y="0"/>
-                      <a:ext cx="4692891" cy="2648086"/>
+                      <a:ext cx="4692650" cy="2647950"/>
                     </a:xfrm>
                     <a:prstGeom prst="rect">
                       <a:avLst/>
@@ -2133,6 +2186,24 @@
     </w:p>
     <w:p>
       <w:pPr>
+        <w:jc w:val="both"/>
+        <w:rPr>
+          <w:sz w:val="24"/>
+          <w:szCs w:val="24"/>
+        </w:rPr>
+      </w:pPr>
+    </w:p>
+    <w:p>
+      <w:pPr>
+        <w:jc w:val="both"/>
+        <w:rPr>
+          <w:sz w:val="24"/>
+          <w:szCs w:val="24"/>
+        </w:rPr>
+      </w:pPr>
+    </w:p>
+    <w:p>
+      <w:pPr>
         <w:pStyle w:val="Ttulo1"/>
         <w:numPr>
           <w:ilvl w:val="0"/>
@@ -2259,7 +2330,21 @@
           <w:sz w:val="24"/>
           <w:szCs w:val="24"/>
         </w:rPr>
-        <w:t xml:space="preserve">trair pais e adolescentes </w:t>
+        <w:t>trair</w:t>
+      </w:r>
+      <w:r>
+        <w:rPr>
+          <w:sz w:val="24"/>
+          <w:szCs w:val="24"/>
+        </w:rPr>
+        <w:t xml:space="preserve"> jovens e</w:t>
+      </w:r>
+      <w:r>
+        <w:rPr>
+          <w:sz w:val="24"/>
+          <w:szCs w:val="24"/>
+        </w:rPr>
+        <w:t xml:space="preserve"> adolescentes </w:t>
       </w:r>
       <w:r>
         <w:rPr>
@@ -2331,6 +2416,15 @@
         </w:rPr>
         <w:t>.</w:t>
       </w:r>
+    </w:p>
+    <w:p>
+      <w:pPr>
+        <w:jc w:val="both"/>
+        <w:rPr>
+          <w:sz w:val="24"/>
+          <w:szCs w:val="24"/>
+        </w:rPr>
+      </w:pPr>
     </w:p>
     <w:p>
       <w:pPr>
@@ -2412,26 +2506,17 @@
         <w:jc w:val="both"/>
       </w:pPr>
       <w:r>
-        <w:lastRenderedPageBreak/>
-        <w:t>Requisitos</w:t>
-      </w:r>
-    </w:p>
-    <w:p>
-      <w:pPr>
-        <w:jc w:val="both"/>
-      </w:pPr>
-      <w:r>
         <w:rPr>
           <w:noProof/>
         </w:rPr>
         <w:drawing>
-          <wp:anchor distT="0" distB="0" distL="114300" distR="114300" simplePos="0" relativeHeight="251658240" behindDoc="0" locked="0" layoutInCell="1" allowOverlap="1" wp14:anchorId="7AA65F41" wp14:editId="44FC7776">
+          <wp:anchor distT="0" distB="0" distL="114300" distR="114300" simplePos="0" relativeHeight="251658240" behindDoc="0" locked="0" layoutInCell="1" allowOverlap="1" wp14:anchorId="7AA65F41" wp14:editId="7D229CE4">
             <wp:simplePos x="0" y="0"/>
             <wp:positionH relativeFrom="margin">
-              <wp:posOffset>-146050</wp:posOffset>
+              <wp:align>left</wp:align>
             </wp:positionH>
             <wp:positionV relativeFrom="page">
-              <wp:posOffset>5537200</wp:posOffset>
+              <wp:posOffset>1628140</wp:posOffset>
             </wp:positionV>
             <wp:extent cx="5400040" cy="3317240"/>
             <wp:effectExtent l="0" t="0" r="0" b="0"/>
@@ -2474,18 +2559,18 @@
           </wp:anchor>
         </w:drawing>
       </w:r>
-    </w:p>
-    <w:p>
-      <w:pPr>
-        <w:jc w:val="both"/>
-      </w:pPr>
-    </w:p>
-    <w:p>
-      <w:pPr>
-        <w:jc w:val="both"/>
-        <w:rPr>
-          <w:noProof/>
-        </w:rPr>
+      <w:r>
+        <w:t>Requisitos</w:t>
+      </w:r>
+    </w:p>
+    <w:p>
+      <w:pPr>
+        <w:jc w:val="both"/>
+      </w:pPr>
+    </w:p>
+    <w:p>
+      <w:pPr>
+        <w:jc w:val="both"/>
       </w:pPr>
     </w:p>
     <w:p>
@@ -5778,6 +5863,7 @@
   <w:style w:type="character" w:default="1" w:styleId="Fontepargpadro">
     <w:name w:val="Default Paragraph Font"/>
     <w:uiPriority w:val="1"/>
+    <w:semiHidden/>
     <w:unhideWhenUsed/>
   </w:style>
   <w:style w:type="table" w:default="1" w:styleId="Tabelanormal">

</xml_diff>